<commit_message>
before starting to change the Entity
</commit_message>
<xml_diff>
--- a/documentation/SAD.docx
+++ b/documentation/SAD.docx
@@ -1076,6 +1076,256 @@
     </w:p>
     <w:p>
       <w:pPr>
+        <w:pStyle w:val="ListParagraph"/>
+        <w:rPr>
+          <w:sz w:val="24"/>
+          <w:szCs w:val="24"/>
+          <w:lang w:val="en-US"/>
+        </w:rPr>
+      </w:pPr>
+    </w:p>
+    <w:p>
+      <w:pPr>
+        <w:pStyle w:val="ListParagraph"/>
+        <w:rPr>
+          <w:sz w:val="24"/>
+          <w:szCs w:val="24"/>
+          <w:lang w:val="en-US"/>
+        </w:rPr>
+      </w:pPr>
+    </w:p>
+    <w:p>
+      <w:pPr>
+        <w:pStyle w:val="ListParagraph"/>
+        <w:rPr>
+          <w:sz w:val="24"/>
+          <w:szCs w:val="24"/>
+          <w:lang w:val="en-US"/>
+        </w:rPr>
+      </w:pPr>
+    </w:p>
+    <w:p>
+      <w:pPr>
+        <w:pStyle w:val="ListParagraph"/>
+        <w:rPr>
+          <w:sz w:val="24"/>
+          <w:szCs w:val="24"/>
+          <w:lang w:val="en-US"/>
+        </w:rPr>
+      </w:pPr>
+    </w:p>
+    <w:p>
+      <w:pPr>
+        <w:pStyle w:val="ListParagraph"/>
+        <w:rPr>
+          <w:sz w:val="24"/>
+          <w:szCs w:val="24"/>
+          <w:lang w:val="en-US"/>
+        </w:rPr>
+      </w:pPr>
+    </w:p>
+    <w:p>
+      <w:pPr>
+        <w:pStyle w:val="ListParagraph"/>
+        <w:rPr>
+          <w:sz w:val="24"/>
+          <w:szCs w:val="24"/>
+          <w:lang w:val="en-US"/>
+        </w:rPr>
+      </w:pPr>
+    </w:p>
+    <w:p>
+      <w:pPr>
+        <w:pStyle w:val="ListParagraph"/>
+        <w:rPr>
+          <w:sz w:val="24"/>
+          <w:szCs w:val="24"/>
+          <w:lang w:val="en-US"/>
+        </w:rPr>
+      </w:pPr>
+    </w:p>
+    <w:p>
+      <w:pPr>
+        <w:pStyle w:val="ListParagraph"/>
+        <w:rPr>
+          <w:sz w:val="24"/>
+          <w:szCs w:val="24"/>
+          <w:lang w:val="en-US"/>
+        </w:rPr>
+      </w:pPr>
+    </w:p>
+    <w:p>
+      <w:pPr>
+        <w:pStyle w:val="ListParagraph"/>
+        <w:rPr>
+          <w:sz w:val="24"/>
+          <w:szCs w:val="24"/>
+          <w:lang w:val="en-US"/>
+        </w:rPr>
+      </w:pPr>
+    </w:p>
+    <w:p>
+      <w:pPr>
+        <w:pStyle w:val="ListParagraph"/>
+        <w:rPr>
+          <w:sz w:val="24"/>
+          <w:szCs w:val="24"/>
+          <w:lang w:val="en-US"/>
+        </w:rPr>
+      </w:pPr>
+    </w:p>
+    <w:p>
+      <w:pPr>
+        <w:pStyle w:val="ListParagraph"/>
+        <w:rPr>
+          <w:sz w:val="24"/>
+          <w:szCs w:val="24"/>
+          <w:lang w:val="en-US"/>
+        </w:rPr>
+      </w:pPr>
+    </w:p>
+    <w:p>
+      <w:pPr>
+        <w:pStyle w:val="ListParagraph"/>
+        <w:rPr>
+          <w:sz w:val="24"/>
+          <w:szCs w:val="24"/>
+          <w:lang w:val="en-US"/>
+        </w:rPr>
+      </w:pPr>
+    </w:p>
+    <w:p>
+      <w:pPr>
+        <w:pStyle w:val="ListParagraph"/>
+        <w:rPr>
+          <w:sz w:val="24"/>
+          <w:szCs w:val="24"/>
+          <w:lang w:val="en-US"/>
+        </w:rPr>
+      </w:pPr>
+    </w:p>
+    <w:p>
+      <w:pPr>
+        <w:pStyle w:val="ListParagraph"/>
+        <w:rPr>
+          <w:sz w:val="24"/>
+          <w:szCs w:val="24"/>
+          <w:lang w:val="en-US"/>
+        </w:rPr>
+      </w:pPr>
+    </w:p>
+    <w:p>
+      <w:pPr>
+        <w:pStyle w:val="ListParagraph"/>
+        <w:rPr>
+          <w:sz w:val="24"/>
+          <w:szCs w:val="24"/>
+          <w:lang w:val="en-US"/>
+        </w:rPr>
+      </w:pPr>
+    </w:p>
+    <w:p>
+      <w:pPr>
+        <w:pStyle w:val="ListParagraph"/>
+        <w:rPr>
+          <w:sz w:val="24"/>
+          <w:szCs w:val="24"/>
+          <w:lang w:val="en-US"/>
+        </w:rPr>
+      </w:pPr>
+    </w:p>
+    <w:p>
+      <w:pPr>
+        <w:pStyle w:val="ListParagraph"/>
+        <w:rPr>
+          <w:sz w:val="24"/>
+          <w:szCs w:val="24"/>
+          <w:lang w:val="en-US"/>
+        </w:rPr>
+      </w:pPr>
+    </w:p>
+    <w:p>
+      <w:pPr>
+        <w:pStyle w:val="ListParagraph"/>
+        <w:rPr>
+          <w:sz w:val="24"/>
+          <w:szCs w:val="24"/>
+          <w:lang w:val="en-US"/>
+        </w:rPr>
+      </w:pPr>
+    </w:p>
+    <w:p>
+      <w:pPr>
+        <w:pStyle w:val="ListParagraph"/>
+        <w:rPr>
+          <w:sz w:val="24"/>
+          <w:szCs w:val="24"/>
+          <w:lang w:val="en-US"/>
+        </w:rPr>
+      </w:pPr>
+    </w:p>
+    <w:p>
+      <w:pPr>
+        <w:pStyle w:val="ListParagraph"/>
+        <w:rPr>
+          <w:sz w:val="24"/>
+          <w:szCs w:val="24"/>
+          <w:lang w:val="en-US"/>
+        </w:rPr>
+      </w:pPr>
+    </w:p>
+    <w:p>
+      <w:pPr>
+        <w:pStyle w:val="ListParagraph"/>
+        <w:rPr>
+          <w:sz w:val="24"/>
+          <w:szCs w:val="24"/>
+          <w:lang w:val="en-US"/>
+        </w:rPr>
+      </w:pPr>
+    </w:p>
+    <w:p>
+      <w:pPr>
+        <w:pStyle w:val="ListParagraph"/>
+        <w:rPr>
+          <w:sz w:val="24"/>
+          <w:szCs w:val="24"/>
+          <w:lang w:val="en-US"/>
+        </w:rPr>
+      </w:pPr>
+    </w:p>
+    <w:p>
+      <w:pPr>
+        <w:pStyle w:val="ListParagraph"/>
+        <w:rPr>
+          <w:sz w:val="24"/>
+          <w:szCs w:val="24"/>
+          <w:lang w:val="en-US"/>
+        </w:rPr>
+      </w:pPr>
+    </w:p>
+    <w:p>
+      <w:pPr>
+        <w:pStyle w:val="ListParagraph"/>
+        <w:rPr>
+          <w:sz w:val="24"/>
+          <w:szCs w:val="24"/>
+          <w:lang w:val="en-US"/>
+        </w:rPr>
+      </w:pPr>
+    </w:p>
+    <w:p>
+      <w:pPr>
+        <w:pStyle w:val="ListParagraph"/>
+        <w:rPr>
+          <w:sz w:val="24"/>
+          <w:szCs w:val="24"/>
+          <w:lang w:val="en-US"/>
+        </w:rPr>
+      </w:pPr>
+    </w:p>
+    <w:p>
+      <w:pPr>
         <w:rPr>
           <w:b/>
           <w:bCs/>
@@ -1092,24 +1342,8 @@
           <w:szCs w:val="36"/>
           <w:lang w:val="en-US"/>
         </w:rPr>
+        <w:lastRenderedPageBreak/>
         <w:t>Components (C3)</w:t>
-      </w:r>
-    </w:p>
-    <w:p>
-      <w:pPr>
-        <w:rPr>
-          <w:sz w:val="24"/>
-          <w:szCs w:val="24"/>
-          <w:lang w:val="en-US"/>
-        </w:rPr>
-      </w:pPr>
-      <w:r>
-        <w:rPr>
-          <w:sz w:val="24"/>
-          <w:szCs w:val="24"/>
-          <w:lang w:val="en-US"/>
-        </w:rPr>
-        <w:t>For the backend software architecture of FitSphere, I have opted to emphasize the use of service classes over use cases. This decision stems from my familiarity and comfort with this approach, as I find the use cases method to be somewhat overcomplicated for my project's needs.</w:t>
       </w:r>
     </w:p>
     <w:p>
@@ -1124,27 +1358,60 @@
       </w:pPr>
       <w:r>
         <w:rPr>
-          <w:sz w:val="24"/>
-          <w:szCs w:val="24"/>
-          <w:lang w:val="en-US"/>
-        </w:rPr>
-        <w:t>The codebase is managed using the Spring Boot framework. The rationale behind choosing Spring Boot includes its efficient dependency management, fast build process, automation capabilities, reduced code requirements, and built-in modules. In the business layer, REST Controllers handle the sending and receiving of requests and responses. These requests are</w:t>
-      </w:r>
-      <w:r>
-        <w:rPr>
-          <w:sz w:val="24"/>
-          <w:szCs w:val="24"/>
-          <w:lang w:val="en-US"/>
-        </w:rPr>
-        <w:t xml:space="preserve"> </w:t>
-      </w:r>
-      <w:r>
-        <w:rPr>
-          <w:sz w:val="24"/>
-          <w:szCs w:val="24"/>
-          <w:lang w:val="en-US"/>
-        </w:rPr>
-        <w:t>then passed to the service classes that manage the business logic, which subsequently interact with the database. This design adheres to SOLID principles, particularly promoting code separation and dependency inversion.</w:t>
+          <w:noProof/>
+        </w:rPr>
+        <w:drawing>
+          <wp:inline distT="0" distB="0" distL="0" distR="0" wp14:anchorId="76485964" wp14:editId="3FDBE52C">
+            <wp:extent cx="5731510" cy="4844415"/>
+            <wp:effectExtent l="0" t="0" r="2540" b="0"/>
+            <wp:docPr id="1008569203" name="Picture 1" descr="A diagram of a company&#10;&#10;Description automatically generated"/>
+            <wp:cNvGraphicFramePr>
+              <a:graphicFrameLocks xmlns:a="http://schemas.openxmlformats.org/drawingml/2006/main" noChangeAspect="1"/>
+            </wp:cNvGraphicFramePr>
+            <a:graphic xmlns:a="http://schemas.openxmlformats.org/drawingml/2006/main">
+              <a:graphicData uri="http://schemas.openxmlformats.org/drawingml/2006/picture">
+                <pic:pic xmlns:pic="http://schemas.openxmlformats.org/drawingml/2006/picture">
+                  <pic:nvPicPr>
+                    <pic:cNvPr id="1008569203" name="Picture 1" descr="A diagram of a company&#10;&#10;Description automatically generated"/>
+                    <pic:cNvPicPr/>
+                  </pic:nvPicPr>
+                  <pic:blipFill>
+                    <a:blip r:embed="rId8"/>
+                    <a:stretch>
+                      <a:fillRect/>
+                    </a:stretch>
+                  </pic:blipFill>
+                  <pic:spPr>
+                    <a:xfrm>
+                      <a:off x="0" y="0"/>
+                      <a:ext cx="5731510" cy="4844415"/>
+                    </a:xfrm>
+                    <a:prstGeom prst="rect">
+                      <a:avLst/>
+                    </a:prstGeom>
+                  </pic:spPr>
+                </pic:pic>
+              </a:graphicData>
+            </a:graphic>
+          </wp:inline>
+        </w:drawing>
+      </w:r>
+    </w:p>
+    <w:p>
+      <w:pPr>
+        <w:rPr>
+          <w:sz w:val="24"/>
+          <w:szCs w:val="24"/>
+          <w:lang w:val="en-US"/>
+        </w:rPr>
+      </w:pPr>
+      <w:r>
+        <w:rPr>
+          <w:sz w:val="24"/>
+          <w:szCs w:val="24"/>
+          <w:lang w:val="en-US"/>
+        </w:rPr>
+        <w:t>For the backend software architecture of FitSphere, I have opted to emphasize the use of service classes over use cases. This decision stems from my familiarity and comfort with this approach, as I find the use cases method to be somewhat overcomplicated for my project's needs.</w:t>
       </w:r>
     </w:p>
     <w:p>
@@ -1157,6 +1424,30 @@
           <w:lang w:val="en-US"/>
         </w:rPr>
       </w:pPr>
+      <w:r>
+        <w:rPr>
+          <w:sz w:val="24"/>
+          <w:szCs w:val="24"/>
+          <w:lang w:val="en-US"/>
+        </w:rPr>
+        <w:t>The codebase is managed using the Spring Boot framework. The rationale behind choosing Spring Boot includes its efficient dependency management, fast build process, automation capabilities, reduced code requirements, and built-in modules. In the business layer, REST Controllers handle the sending and receiving of requests and responses. These requests are</w:t>
+      </w:r>
+      <w:r>
+        <w:rPr>
+          <w:sz w:val="24"/>
+          <w:szCs w:val="24"/>
+          <w:lang w:val="en-US"/>
+        </w:rPr>
+        <w:t xml:space="preserve"> </w:t>
+      </w:r>
+      <w:r>
+        <w:rPr>
+          <w:sz w:val="24"/>
+          <w:szCs w:val="24"/>
+          <w:lang w:val="en-US"/>
+        </w:rPr>
+        <w:t>then passed to the service classes that manage the business logic, which subsequently interact with the database. This design adheres to SOLID principles, particularly promoting code separation and dependency inversion.</w:t>
+      </w:r>
     </w:p>
     <w:p>
       <w:pPr>
@@ -1168,7 +1459,9 @@
           <w:lang w:val="en-US"/>
         </w:rPr>
       </w:pPr>
-      <w:r>
+    </w:p>
+    <w:p>
+      <w:pPr>
         <w:rPr>
           <w:b/>
           <w:bCs/>
@@ -1176,6 +1469,38 @@
           <w:szCs w:val="36"/>
           <w:lang w:val="en-US"/>
         </w:rPr>
+      </w:pPr>
+    </w:p>
+    <w:p>
+      <w:pPr>
+        <w:rPr>
+          <w:b/>
+          <w:bCs/>
+          <w:sz w:val="36"/>
+          <w:szCs w:val="36"/>
+          <w:lang w:val="en-US"/>
+        </w:rPr>
+      </w:pPr>
+    </w:p>
+    <w:p>
+      <w:pPr>
+        <w:rPr>
+          <w:b/>
+          <w:bCs/>
+          <w:sz w:val="36"/>
+          <w:szCs w:val="36"/>
+          <w:lang w:val="en-US"/>
+        </w:rPr>
+      </w:pPr>
+      <w:r>
+        <w:rPr>
+          <w:b/>
+          <w:bCs/>
+          <w:sz w:val="36"/>
+          <w:szCs w:val="36"/>
+          <w:lang w:val="en-US"/>
+        </w:rPr>
+        <w:lastRenderedPageBreak/>
         <w:t>Classes for the application features</w:t>
       </w:r>
     </w:p>
@@ -1264,7 +1589,6 @@
           <w:szCs w:val="24"/>
           <w:lang w:val="en-US"/>
         </w:rPr>
-        <w:lastRenderedPageBreak/>
         <w:t>The authentication process involves "</w:t>
       </w:r>
       <w:proofErr w:type="spellStart"/>
@@ -1536,7 +1860,7 @@
                     <pic:cNvPicPr/>
                   </pic:nvPicPr>
                   <pic:blipFill>
-                    <a:blip r:embed="rId8"/>
+                    <a:blip r:embed="rId9"/>
                     <a:stretch>
                       <a:fillRect/>
                     </a:stretch>
@@ -1573,6 +1897,7 @@
           <w:szCs w:val="24"/>
           <w:lang w:val="en-US"/>
         </w:rPr>
+        <w:lastRenderedPageBreak/>
         <w:t>Source Code</w:t>
       </w:r>
       <w:r>
@@ -1712,7 +2037,6 @@
           <w:szCs w:val="24"/>
           <w:lang w:val="en-US"/>
         </w:rPr>
-        <w:lastRenderedPageBreak/>
         <w:t>Gradle</w:t>
       </w:r>
       <w:r>

</xml_diff>